<commit_message>
added results for instances 6-10
</commit_message>
<xml_diff>
--- a/Heuristic Optimization Techniques Assignment II report.docx
+++ b/Heuristic Optimization Techniques Assignment II report.docx
@@ -2158,6 +2158,14 @@
                 <w:szCs w:val="24"/>
               </w:rPr>
             </w:pPr>
+            <w:r>
+              <w:rPr>
+                <w:rFonts w:ascii="Times New Roman"/>
+                <w:sz w:val="24"/>
+                <w:szCs w:val="24"/>
+              </w:rPr>
+              <w:t>1151</w:t>
+            </w:r>
           </w:p>
         </w:tc>
         <w:tc>
@@ -2173,6 +2181,14 @@
                 <w:szCs w:val="24"/>
               </w:rPr>
             </w:pPr>
+            <w:r>
+              <w:rPr>
+                <w:rFonts w:ascii="Times New Roman"/>
+                <w:sz w:val="24"/>
+                <w:szCs w:val="24"/>
+              </w:rPr>
+              <w:t>1458.2</w:t>
+            </w:r>
           </w:p>
         </w:tc>
         <w:tc>
@@ -2188,6 +2204,14 @@
                 <w:szCs w:val="24"/>
               </w:rPr>
             </w:pPr>
+            <w:r>
+              <w:rPr>
+                <w:rFonts w:ascii="Times New Roman"/>
+                <w:sz w:val="24"/>
+                <w:szCs w:val="24"/>
+              </w:rPr>
+              <w:t>1228</w:t>
+            </w:r>
           </w:p>
         </w:tc>
         <w:tc>
@@ -2203,6 +2227,14 @@
                 <w:szCs w:val="24"/>
               </w:rPr>
             </w:pPr>
+            <w:r>
+              <w:rPr>
+                <w:rFonts w:ascii="Times New Roman"/>
+                <w:sz w:val="24"/>
+                <w:szCs w:val="24"/>
+              </w:rPr>
+              <w:t>2.46</w:t>
+            </w:r>
           </w:p>
         </w:tc>
         <w:tc>
@@ -2218,6 +2250,14 @@
                 <w:szCs w:val="24"/>
               </w:rPr>
             </w:pPr>
+            <w:r>
+              <w:rPr>
+                <w:rFonts w:ascii="Times New Roman"/>
+                <w:sz w:val="24"/>
+                <w:szCs w:val="24"/>
+              </w:rPr>
+              <w:t>1231.8</w:t>
+            </w:r>
           </w:p>
         </w:tc>
         <w:tc>
@@ -2233,6 +2273,14 @@
                 <w:szCs w:val="24"/>
               </w:rPr>
             </w:pPr>
+            <w:r>
+              <w:rPr>
+                <w:rFonts w:ascii="Times New Roman"/>
+                <w:sz w:val="24"/>
+                <w:szCs w:val="24"/>
+              </w:rPr>
+              <w:t>58.7</w:t>
+            </w:r>
           </w:p>
         </w:tc>
       </w:tr>
@@ -2276,6 +2324,14 @@
                 <w:szCs w:val="24"/>
               </w:rPr>
             </w:pPr>
+            <w:r>
+              <w:rPr>
+                <w:rFonts w:ascii="Times New Roman"/>
+                <w:sz w:val="24"/>
+                <w:szCs w:val="24"/>
+              </w:rPr>
+              <w:t>22573</w:t>
+            </w:r>
           </w:p>
         </w:tc>
         <w:tc>
@@ -2291,6 +2347,14 @@
                 <w:szCs w:val="24"/>
               </w:rPr>
             </w:pPr>
+            <w:r>
+              <w:rPr>
+                <w:rFonts w:ascii="Times New Roman"/>
+                <w:sz w:val="24"/>
+                <w:szCs w:val="24"/>
+              </w:rPr>
+              <w:t>27169.2</w:t>
+            </w:r>
           </w:p>
         </w:tc>
         <w:tc>
@@ -2306,6 +2370,14 @@
                 <w:szCs w:val="24"/>
               </w:rPr>
             </w:pPr>
+            <w:r>
+              <w:rPr>
+                <w:rFonts w:ascii="Times New Roman"/>
+                <w:sz w:val="24"/>
+                <w:szCs w:val="24"/>
+              </w:rPr>
+              <w:t>23229</w:t>
+            </w:r>
           </w:p>
         </w:tc>
         <w:tc>
@@ -2321,6 +2393,14 @@
                 <w:szCs w:val="24"/>
               </w:rPr>
             </w:pPr>
+            <w:r>
+              <w:rPr>
+                <w:rFonts w:ascii="Times New Roman"/>
+                <w:sz w:val="24"/>
+                <w:szCs w:val="24"/>
+              </w:rPr>
+              <w:t>88.03</w:t>
+            </w:r>
           </w:p>
         </w:tc>
         <w:tc>
@@ -2336,6 +2416,14 @@
                 <w:szCs w:val="24"/>
               </w:rPr>
             </w:pPr>
+            <w:r>
+              <w:rPr>
+                <w:rFonts w:ascii="Times New Roman"/>
+                <w:sz w:val="24"/>
+                <w:szCs w:val="24"/>
+              </w:rPr>
+              <w:t>23257.4</w:t>
+            </w:r>
           </w:p>
         </w:tc>
         <w:tc>
@@ -2351,6 +2439,14 @@
                 <w:szCs w:val="24"/>
               </w:rPr>
             </w:pPr>
+            <w:r>
+              <w:rPr>
+                <w:rFonts w:ascii="Times New Roman"/>
+                <w:sz w:val="24"/>
+                <w:szCs w:val="24"/>
+              </w:rPr>
+              <w:t>689.8</w:t>
+            </w:r>
           </w:p>
         </w:tc>
       </w:tr>
@@ -2394,6 +2490,14 @@
                 <w:szCs w:val="24"/>
               </w:rPr>
             </w:pPr>
+            <w:r>
+              <w:rPr>
+                <w:rFonts w:ascii="Times New Roman"/>
+                <w:sz w:val="24"/>
+                <w:szCs w:val="24"/>
+              </w:rPr>
+              <w:t>9673</w:t>
+            </w:r>
           </w:p>
         </w:tc>
         <w:tc>
@@ -2409,6 +2513,14 @@
                 <w:szCs w:val="24"/>
               </w:rPr>
             </w:pPr>
+            <w:r>
+              <w:rPr>
+                <w:rFonts w:ascii="Times New Roman"/>
+                <w:sz w:val="24"/>
+                <w:szCs w:val="24"/>
+              </w:rPr>
+              <w:t>10644.4</w:t>
+            </w:r>
           </w:p>
         </w:tc>
         <w:tc>
@@ -2424,6 +2536,14 @@
                 <w:szCs w:val="24"/>
               </w:rPr>
             </w:pPr>
+            <w:r>
+              <w:rPr>
+                <w:rFonts w:ascii="Times New Roman"/>
+                <w:sz w:val="24"/>
+                <w:szCs w:val="24"/>
+              </w:rPr>
+              <w:t>9890.4</w:t>
+            </w:r>
           </w:p>
         </w:tc>
         <w:tc>
@@ -2439,6 +2559,14 @@
                 <w:szCs w:val="24"/>
               </w:rPr>
             </w:pPr>
+            <w:r>
+              <w:rPr>
+                <w:rFonts w:ascii="Times New Roman"/>
+                <w:sz w:val="24"/>
+                <w:szCs w:val="24"/>
+              </w:rPr>
+              <w:t>37.03</w:t>
+            </w:r>
           </w:p>
         </w:tc>
         <w:tc>
@@ -2454,6 +2582,14 @@
                 <w:szCs w:val="24"/>
               </w:rPr>
             </w:pPr>
+            <w:r>
+              <w:rPr>
+                <w:rFonts w:ascii="Times New Roman"/>
+                <w:sz w:val="24"/>
+                <w:szCs w:val="24"/>
+              </w:rPr>
+              <w:t>9832.8</w:t>
+            </w:r>
           </w:p>
         </w:tc>
         <w:tc>
@@ -2469,6 +2605,14 @@
                 <w:szCs w:val="24"/>
               </w:rPr>
             </w:pPr>
+            <w:r>
+              <w:rPr>
+                <w:rFonts w:ascii="Times New Roman"/>
+                <w:sz w:val="24"/>
+                <w:szCs w:val="24"/>
+              </w:rPr>
+              <w:t>98.9</w:t>
+            </w:r>
           </w:p>
         </w:tc>
       </w:tr>
@@ -2512,6 +2656,14 @@
                 <w:szCs w:val="24"/>
               </w:rPr>
             </w:pPr>
+            <w:r>
+              <w:rPr>
+                <w:rFonts w:ascii="Times New Roman"/>
+                <w:sz w:val="24"/>
+                <w:szCs w:val="24"/>
+              </w:rPr>
+              <w:t>4259</w:t>
+            </w:r>
           </w:p>
         </w:tc>
         <w:tc>
@@ -2527,6 +2679,14 @@
                 <w:szCs w:val="24"/>
               </w:rPr>
             </w:pPr>
+            <w:r>
+              <w:rPr>
+                <w:rFonts w:ascii="Times New Roman"/>
+                <w:sz w:val="24"/>
+                <w:szCs w:val="24"/>
+              </w:rPr>
+              <w:t>4924.6</w:t>
+            </w:r>
           </w:p>
         </w:tc>
         <w:tc>
@@ -2542,6 +2702,14 @@
                 <w:szCs w:val="24"/>
               </w:rPr>
             </w:pPr>
+            <w:r>
+              <w:rPr>
+                <w:rFonts w:ascii="Times New Roman"/>
+                <w:sz w:val="24"/>
+                <w:szCs w:val="24"/>
+              </w:rPr>
+              <w:t>4339.7</w:t>
+            </w:r>
           </w:p>
         </w:tc>
         <w:tc>
@@ -2557,6 +2725,14 @@
                 <w:szCs w:val="24"/>
               </w:rPr>
             </w:pPr>
+            <w:r>
+              <w:rPr>
+                <w:rFonts w:ascii="Times New Roman"/>
+                <w:sz w:val="24"/>
+                <w:szCs w:val="24"/>
+              </w:rPr>
+              <w:t>31.1</w:t>
+            </w:r>
           </w:p>
         </w:tc>
         <w:tc>
@@ -2572,6 +2748,14 @@
                 <w:szCs w:val="24"/>
               </w:rPr>
             </w:pPr>
+            <w:r>
+              <w:rPr>
+                <w:rFonts w:ascii="Times New Roman"/>
+                <w:sz w:val="24"/>
+                <w:szCs w:val="24"/>
+              </w:rPr>
+              <w:t>4406.4</w:t>
+            </w:r>
           </w:p>
         </w:tc>
         <w:tc>
@@ -2587,6 +2771,14 @@
                 <w:szCs w:val="24"/>
               </w:rPr>
             </w:pPr>
+            <w:r>
+              <w:rPr>
+                <w:rFonts w:ascii="Times New Roman"/>
+                <w:sz w:val="24"/>
+                <w:szCs w:val="24"/>
+              </w:rPr>
+              <w:t>89.7</w:t>
+            </w:r>
           </w:p>
         </w:tc>
       </w:tr>
@@ -2630,6 +2822,14 @@
                 <w:szCs w:val="24"/>
               </w:rPr>
             </w:pPr>
+            <w:r>
+              <w:rPr>
+                <w:rFonts w:ascii="Times New Roman"/>
+                <w:sz w:val="24"/>
+                <w:szCs w:val="24"/>
+              </w:rPr>
+              <w:t>7503</w:t>
+            </w:r>
           </w:p>
         </w:tc>
         <w:tc>
@@ -2645,6 +2845,14 @@
                 <w:szCs w:val="24"/>
               </w:rPr>
             </w:pPr>
+            <w:r>
+              <w:rPr>
+                <w:rFonts w:ascii="Times New Roman"/>
+                <w:sz w:val="24"/>
+                <w:szCs w:val="24"/>
+              </w:rPr>
+              <w:t>9467.9</w:t>
+            </w:r>
           </w:p>
         </w:tc>
         <w:tc>
@@ -2660,6 +2868,14 @@
                 <w:szCs w:val="24"/>
               </w:rPr>
             </w:pPr>
+            <w:r>
+              <w:rPr>
+                <w:rFonts w:ascii="Times New Roman"/>
+                <w:sz w:val="24"/>
+                <w:szCs w:val="24"/>
+              </w:rPr>
+              <w:t>7666.8</w:t>
+            </w:r>
           </w:p>
         </w:tc>
         <w:tc>
@@ -2675,6 +2891,14 @@
                 <w:szCs w:val="24"/>
               </w:rPr>
             </w:pPr>
+            <w:r>
+              <w:rPr>
+                <w:rFonts w:ascii="Times New Roman"/>
+                <w:sz w:val="24"/>
+                <w:szCs w:val="24"/>
+              </w:rPr>
+              <w:t>22.6</w:t>
+            </w:r>
           </w:p>
         </w:tc>
         <w:tc>
@@ -2690,6 +2914,14 @@
                 <w:szCs w:val="24"/>
               </w:rPr>
             </w:pPr>
+            <w:r>
+              <w:rPr>
+                <w:rFonts w:ascii="Times New Roman"/>
+                <w:sz w:val="24"/>
+                <w:szCs w:val="24"/>
+              </w:rPr>
+              <w:t>7938.8</w:t>
+            </w:r>
           </w:p>
         </w:tc>
         <w:tc>
@@ -2705,6 +2937,14 @@
                 <w:szCs w:val="24"/>
               </w:rPr>
             </w:pPr>
+            <w:r>
+              <w:rPr>
+                <w:rFonts w:ascii="Times New Roman"/>
+                <w:sz w:val="24"/>
+                <w:szCs w:val="24"/>
+              </w:rPr>
+              <w:t>245.2</w:t>
+            </w:r>
           </w:p>
         </w:tc>
       </w:tr>
@@ -3418,7 +3658,25 @@
                 <w:sz w:val="24"/>
                 <w:szCs w:val="24"/>
               </w:rPr>
-              <w:t xml:space="preserve"> - ACO</w:t>
+              <w:t xml:space="preserve"> </w:t>
+            </w:r>
+            <w:r>
+              <w:rPr>
+                <w:rFonts w:ascii="Times New Roman"/>
+                <w:b/>
+                <w:sz w:val="24"/>
+                <w:szCs w:val="24"/>
+              </w:rPr>
+              <w:t xml:space="preserve">minus </w:t>
+            </w:r>
+            <w:r>
+              <w:rPr>
+                <w:rFonts w:ascii="Times New Roman"/>
+                <w:b/>
+                <w:sz w:val="24"/>
+                <w:szCs w:val="24"/>
+              </w:rPr>
+              <w:t>ACO</w:t>
             </w:r>
           </w:p>
         </w:tc>
@@ -4070,8 +4328,6 @@
               </w:rPr>
               <w:t>7.56</w:t>
             </w:r>
-            <w:bookmarkStart w:id="0" w:name="_GoBack"/>
-            <w:bookmarkEnd w:id="0"/>
           </w:p>
         </w:tc>
       </w:tr>
@@ -4115,6 +4371,14 @@
                 <w:szCs w:val="24"/>
               </w:rPr>
             </w:pPr>
+            <w:r>
+              <w:rPr>
+                <w:rFonts w:ascii="Times New Roman"/>
+                <w:sz w:val="24"/>
+                <w:szCs w:val="24"/>
+              </w:rPr>
+              <w:t>1038</w:t>
+            </w:r>
           </w:p>
         </w:tc>
         <w:tc>
@@ -4130,6 +4394,14 @@
                 <w:szCs w:val="24"/>
               </w:rPr>
             </w:pPr>
+            <w:r>
+              <w:rPr>
+                <w:rFonts w:ascii="Times New Roman"/>
+                <w:sz w:val="24"/>
+                <w:szCs w:val="24"/>
+              </w:rPr>
+              <w:t>0.03</w:t>
+            </w:r>
           </w:p>
         </w:tc>
         <w:tc>
@@ -4145,6 +4417,14 @@
                 <w:szCs w:val="24"/>
               </w:rPr>
             </w:pPr>
+            <w:r>
+              <w:rPr>
+                <w:rFonts w:ascii="Times New Roman"/>
+                <w:sz w:val="24"/>
+                <w:szCs w:val="24"/>
+              </w:rPr>
+              <w:t>1095.6</w:t>
+            </w:r>
           </w:p>
         </w:tc>
         <w:tc>
@@ -4160,6 +4440,14 @@
                 <w:szCs w:val="24"/>
               </w:rPr>
             </w:pPr>
+            <w:r>
+              <w:rPr>
+                <w:rFonts w:ascii="Times New Roman"/>
+                <w:sz w:val="24"/>
+                <w:szCs w:val="24"/>
+              </w:rPr>
+              <w:t>55</w:t>
+            </w:r>
           </w:p>
         </w:tc>
       </w:tr>
@@ -4203,6 +4491,14 @@
                 <w:szCs w:val="24"/>
               </w:rPr>
             </w:pPr>
+            <w:r>
+              <w:rPr>
+                <w:rFonts w:ascii="Times New Roman"/>
+                <w:sz w:val="24"/>
+                <w:szCs w:val="24"/>
+              </w:rPr>
+              <w:t>19707</w:t>
+            </w:r>
           </w:p>
         </w:tc>
         <w:tc>
@@ -4218,6 +4514,14 @@
                 <w:szCs w:val="24"/>
               </w:rPr>
             </w:pPr>
+            <w:r>
+              <w:rPr>
+                <w:rFonts w:ascii="Times New Roman"/>
+                <w:sz w:val="24"/>
+                <w:szCs w:val="24"/>
+              </w:rPr>
+              <w:t>0.187</w:t>
+            </w:r>
           </w:p>
         </w:tc>
         <w:tc>
@@ -4233,6 +4537,14 @@
                 <w:szCs w:val="24"/>
               </w:rPr>
             </w:pPr>
+            <w:r>
+              <w:rPr>
+                <w:rFonts w:ascii="Times New Roman"/>
+                <w:sz w:val="24"/>
+                <w:szCs w:val="24"/>
+              </w:rPr>
+              <w:t>20673.6</w:t>
+            </w:r>
           </w:p>
         </w:tc>
         <w:tc>
@@ -4248,6 +4560,14 @@
                 <w:szCs w:val="24"/>
               </w:rPr>
             </w:pPr>
+            <w:r>
+              <w:rPr>
+                <w:rFonts w:ascii="Times New Roman"/>
+                <w:sz w:val="24"/>
+                <w:szCs w:val="24"/>
+              </w:rPr>
+              <w:t>954.2</w:t>
+            </w:r>
           </w:p>
         </w:tc>
       </w:tr>
@@ -4291,6 +4611,14 @@
                 <w:szCs w:val="24"/>
               </w:rPr>
             </w:pPr>
+            <w:r>
+              <w:rPr>
+                <w:rFonts w:ascii="Times New Roman"/>
+                <w:sz w:val="24"/>
+                <w:szCs w:val="24"/>
+              </w:rPr>
+              <w:t>8176</w:t>
+            </w:r>
           </w:p>
         </w:tc>
         <w:tc>
@@ -4306,6 +4634,14 @@
                 <w:szCs w:val="24"/>
               </w:rPr>
             </w:pPr>
+            <w:r>
+              <w:rPr>
+                <w:rFonts w:ascii="Times New Roman"/>
+                <w:sz w:val="24"/>
+                <w:szCs w:val="24"/>
+              </w:rPr>
+              <w:t>0.14</w:t>
+            </w:r>
           </w:p>
         </w:tc>
         <w:tc>
@@ -4321,6 +4657,14 @@
                 <w:szCs w:val="24"/>
               </w:rPr>
             </w:pPr>
+            <w:r>
+              <w:rPr>
+                <w:rFonts w:ascii="Times New Roman"/>
+                <w:sz w:val="24"/>
+                <w:szCs w:val="24"/>
+              </w:rPr>
+              <w:t>8584.2</w:t>
+            </w:r>
           </w:p>
         </w:tc>
         <w:tc>
@@ -4336,6 +4680,14 @@
                 <w:szCs w:val="24"/>
               </w:rPr>
             </w:pPr>
+            <w:r>
+              <w:rPr>
+                <w:rFonts w:ascii="Times New Roman"/>
+                <w:sz w:val="24"/>
+                <w:szCs w:val="24"/>
+              </w:rPr>
+              <w:t>311</w:t>
+            </w:r>
           </w:p>
         </w:tc>
       </w:tr>
@@ -4379,6 +4731,14 @@
                 <w:szCs w:val="24"/>
               </w:rPr>
             </w:pPr>
+            <w:r>
+              <w:rPr>
+                <w:rFonts w:ascii="Times New Roman"/>
+                <w:sz w:val="24"/>
+                <w:szCs w:val="24"/>
+              </w:rPr>
+              <w:t>3807</w:t>
+            </w:r>
           </w:p>
         </w:tc>
         <w:tc>
@@ -4394,6 +4754,14 @@
                 <w:szCs w:val="24"/>
               </w:rPr>
             </w:pPr>
+            <w:r>
+              <w:rPr>
+                <w:rFonts w:ascii="Times New Roman"/>
+                <w:sz w:val="24"/>
+                <w:szCs w:val="24"/>
+              </w:rPr>
+              <w:t>0.09</w:t>
+            </w:r>
           </w:p>
         </w:tc>
         <w:tc>
@@ -4409,6 +4777,14 @@
                 <w:szCs w:val="24"/>
               </w:rPr>
             </w:pPr>
+            <w:r>
+              <w:rPr>
+                <w:rFonts w:ascii="Times New Roman"/>
+                <w:sz w:val="24"/>
+                <w:szCs w:val="24"/>
+              </w:rPr>
+              <w:t>3915</w:t>
+            </w:r>
           </w:p>
         </w:tc>
         <w:tc>
@@ -4424,6 +4800,14 @@
                 <w:szCs w:val="24"/>
               </w:rPr>
             </w:pPr>
+            <w:r>
+              <w:rPr>
+                <w:rFonts w:ascii="Times New Roman"/>
+                <w:sz w:val="24"/>
+                <w:szCs w:val="24"/>
+              </w:rPr>
+              <w:t>100.1</w:t>
+            </w:r>
           </w:p>
         </w:tc>
       </w:tr>
@@ -4467,6 +4851,14 @@
                 <w:szCs w:val="24"/>
               </w:rPr>
             </w:pPr>
+            <w:r>
+              <w:rPr>
+                <w:rFonts w:ascii="Times New Roman"/>
+                <w:sz w:val="24"/>
+                <w:szCs w:val="24"/>
+              </w:rPr>
+              <w:t>6738</w:t>
+            </w:r>
           </w:p>
         </w:tc>
         <w:tc>
@@ -4482,6 +4874,14 @@
                 <w:szCs w:val="24"/>
               </w:rPr>
             </w:pPr>
+            <w:r>
+              <w:rPr>
+                <w:rFonts w:ascii="Times New Roman"/>
+                <w:sz w:val="24"/>
+                <w:szCs w:val="24"/>
+              </w:rPr>
+              <w:t>0.06</w:t>
+            </w:r>
           </w:p>
         </w:tc>
         <w:tc>
@@ -4497,6 +4897,14 @@
                 <w:szCs w:val="24"/>
               </w:rPr>
             </w:pPr>
+            <w:r>
+              <w:rPr>
+                <w:rFonts w:ascii="Times New Roman"/>
+                <w:sz w:val="24"/>
+                <w:szCs w:val="24"/>
+              </w:rPr>
+              <w:t>7005</w:t>
+            </w:r>
           </w:p>
         </w:tc>
         <w:tc>
@@ -4512,6 +4920,16 @@
                 <w:szCs w:val="24"/>
               </w:rPr>
             </w:pPr>
+            <w:r>
+              <w:rPr>
+                <w:rFonts w:ascii="Times New Roman"/>
+                <w:sz w:val="24"/>
+                <w:szCs w:val="24"/>
+              </w:rPr>
+              <w:t>238.8</w:t>
+            </w:r>
+            <w:bookmarkStart w:id="0" w:name="_GoBack"/>
+            <w:bookmarkEnd w:id="0"/>
           </w:p>
         </w:tc>
       </w:tr>

</xml_diff>

<commit_message>
added 11 and 12 instances
</commit_message>
<xml_diff>
--- a/Heuristic Optimization Techniques Assignment II report.docx
+++ b/Heuristic Optimization Techniques Assignment II report.docx
@@ -88,8 +88,18 @@
           <w:sz w:val="36"/>
           <w:szCs w:val="36"/>
         </w:rPr>
-        <w:t xml:space="preserve"> &amp; Roland Pajuste</w:t>
-      </w:r>
+        <w:t xml:space="preserve"> &amp; Roland </w:t>
+      </w:r>
+      <w:proofErr w:type="spellStart"/>
+      <w:r>
+        <w:rPr>
+          <w:rFonts w:ascii="Times New Roman"/>
+          <w:sz w:val="36"/>
+          <w:szCs w:val="36"/>
+        </w:rPr>
+        <w:t>Pajuste</w:t>
+      </w:r>
+      <w:proofErr w:type="spellEnd"/>
       <w:r>
         <w:rPr>
           <w:rFonts w:ascii="Times New Roman"/>
@@ -282,7 +292,25 @@
           <w:sz w:val="24"/>
           <w:szCs w:val="24"/>
         </w:rPr>
-        <w:t>a particular order and probabilistically decides t</w:t>
+        <w:t xml:space="preserve">a </w:t>
+      </w:r>
+      <w:proofErr w:type="gramStart"/>
+      <w:r>
+        <w:rPr>
+          <w:rFonts w:ascii="Times New Roman"/>
+          <w:sz w:val="24"/>
+          <w:szCs w:val="24"/>
+        </w:rPr>
+        <w:t>particular order</w:t>
+      </w:r>
+      <w:proofErr w:type="gramEnd"/>
+      <w:r>
+        <w:rPr>
+          <w:rFonts w:ascii="Times New Roman"/>
+          <w:sz w:val="24"/>
+          <w:szCs w:val="24"/>
+        </w:rPr>
+        <w:t xml:space="preserve"> and probabilistically decides t</w:t>
       </w:r>
       <w:r>
         <w:rPr>
@@ -446,7 +474,16 @@
           <w:sz w:val="24"/>
           <w:szCs w:val="24"/>
         </w:rPr>
-        <w:t xml:space="preserve"> for assigning each edge to a partic</w:t>
+        <w:t xml:space="preserve"> for assigning each edge to a </w:t>
+      </w:r>
+      <w:proofErr w:type="gramStart"/>
+      <w:r>
+        <w:rPr>
+          <w:rFonts w:ascii="Times New Roman"/>
+          <w:sz w:val="24"/>
+          <w:szCs w:val="24"/>
+        </w:rPr>
+        <w:t>partic</w:t>
       </w:r>
       <w:r>
         <w:rPr>
@@ -456,6 +493,7 @@
         </w:rPr>
         <w:t>ular page</w:t>
       </w:r>
+      <w:proofErr w:type="gramEnd"/>
     </w:p>
     <w:p>
       <w:pPr>
@@ -819,13 +857,23 @@
           <w:szCs w:val="24"/>
         </w:rPr>
       </w:pPr>
-      <w:r>
-        <w:rPr>
-          <w:rFonts w:ascii="Times New Roman"/>
-          <w:sz w:val="24"/>
-          <w:szCs w:val="24"/>
-        </w:rPr>
-        <w:t>aforementioned ACO and Local Search used in a sequential order</w:t>
+      <w:proofErr w:type="gramStart"/>
+      <w:r>
+        <w:rPr>
+          <w:rFonts w:ascii="Times New Roman"/>
+          <w:sz w:val="24"/>
+          <w:szCs w:val="24"/>
+        </w:rPr>
+        <w:t>aforementioned ACO</w:t>
+      </w:r>
+      <w:proofErr w:type="gramEnd"/>
+      <w:r>
+        <w:rPr>
+          <w:rFonts w:ascii="Times New Roman"/>
+          <w:sz w:val="24"/>
+          <w:szCs w:val="24"/>
+        </w:rPr>
+        <w:t xml:space="preserve"> and Local Search used in a sequential order</w:t>
       </w:r>
       <w:r>
         <w:rPr>
@@ -1091,6 +1139,16 @@
         </w:rPr>
         <w:t xml:space="preserve"> runs.</w:t>
       </w:r>
+      <w:r>
+        <w:rPr>
+          <w:rFonts w:ascii="Times New Roman"/>
+          <w:sz w:val="24"/>
+          <w:szCs w:val="24"/>
+        </w:rPr>
+        <w:t xml:space="preserve"> Empty rows mean ACO timed out before producing a complete population at time step 1</w:t>
+      </w:r>
+      <w:bookmarkStart w:id="0" w:name="_GoBack"/>
+      <w:bookmarkEnd w:id="0"/>
     </w:p>
     <w:tbl>
       <w:tblPr>
@@ -2988,6 +3046,14 @@
                 <w:szCs w:val="24"/>
               </w:rPr>
             </w:pPr>
+            <w:r>
+              <w:rPr>
+                <w:rFonts w:ascii="Times New Roman"/>
+                <w:sz w:val="24"/>
+                <w:szCs w:val="24"/>
+              </w:rPr>
+              <w:t>--</w:t>
+            </w:r>
           </w:p>
         </w:tc>
         <w:tc>
@@ -3003,6 +3069,14 @@
                 <w:szCs w:val="24"/>
               </w:rPr>
             </w:pPr>
+            <w:r>
+              <w:rPr>
+                <w:rFonts w:ascii="Times New Roman"/>
+                <w:sz w:val="24"/>
+                <w:szCs w:val="24"/>
+              </w:rPr>
+              <w:t>--</w:t>
+            </w:r>
           </w:p>
         </w:tc>
         <w:tc>
@@ -3018,6 +3092,14 @@
                 <w:szCs w:val="24"/>
               </w:rPr>
             </w:pPr>
+            <w:r>
+              <w:rPr>
+                <w:rFonts w:ascii="Times New Roman"/>
+                <w:sz w:val="24"/>
+                <w:szCs w:val="24"/>
+              </w:rPr>
+              <w:t>--</w:t>
+            </w:r>
           </w:p>
         </w:tc>
         <w:tc>
@@ -3033,6 +3115,14 @@
                 <w:szCs w:val="24"/>
               </w:rPr>
             </w:pPr>
+            <w:r>
+              <w:rPr>
+                <w:rFonts w:ascii="Times New Roman"/>
+                <w:sz w:val="24"/>
+                <w:szCs w:val="24"/>
+              </w:rPr>
+              <w:t>--</w:t>
+            </w:r>
           </w:p>
         </w:tc>
         <w:tc>
@@ -3048,6 +3138,14 @@
                 <w:szCs w:val="24"/>
               </w:rPr>
             </w:pPr>
+            <w:r>
+              <w:rPr>
+                <w:rFonts w:ascii="Times New Roman"/>
+                <w:sz w:val="24"/>
+                <w:szCs w:val="24"/>
+              </w:rPr>
+              <w:t>--</w:t>
+            </w:r>
           </w:p>
         </w:tc>
         <w:tc>
@@ -3063,6 +3161,14 @@
                 <w:szCs w:val="24"/>
               </w:rPr>
             </w:pPr>
+            <w:r>
+              <w:rPr>
+                <w:rFonts w:ascii="Times New Roman"/>
+                <w:sz w:val="24"/>
+                <w:szCs w:val="24"/>
+              </w:rPr>
+              <w:t>--</w:t>
+            </w:r>
           </w:p>
         </w:tc>
       </w:tr>
@@ -3106,6 +3212,14 @@
                 <w:szCs w:val="24"/>
               </w:rPr>
             </w:pPr>
+            <w:r>
+              <w:rPr>
+                <w:rFonts w:ascii="Times New Roman"/>
+                <w:sz w:val="24"/>
+                <w:szCs w:val="24"/>
+              </w:rPr>
+              <w:t>166202</w:t>
+            </w:r>
           </w:p>
         </w:tc>
         <w:tc>
@@ -3121,6 +3235,14 @@
                 <w:szCs w:val="24"/>
               </w:rPr>
             </w:pPr>
+            <w:r>
+              <w:rPr>
+                <w:rFonts w:ascii="Times New Roman"/>
+                <w:sz w:val="24"/>
+                <w:szCs w:val="24"/>
+              </w:rPr>
+              <w:t>167054</w:t>
+            </w:r>
           </w:p>
         </w:tc>
         <w:tc>
@@ -3136,6 +3258,14 @@
                 <w:szCs w:val="24"/>
               </w:rPr>
             </w:pPr>
+            <w:r>
+              <w:rPr>
+                <w:rFonts w:ascii="Times New Roman"/>
+                <w:sz w:val="24"/>
+                <w:szCs w:val="24"/>
+              </w:rPr>
+              <w:t>166560</w:t>
+            </w:r>
           </w:p>
         </w:tc>
         <w:tc>
@@ -3151,6 +3281,14 @@
                 <w:szCs w:val="24"/>
               </w:rPr>
             </w:pPr>
+            <w:r>
+              <w:rPr>
+                <w:rFonts w:ascii="Times New Roman"/>
+                <w:sz w:val="24"/>
+                <w:szCs w:val="24"/>
+              </w:rPr>
+              <w:t>300(timeout)</w:t>
+            </w:r>
           </w:p>
         </w:tc>
         <w:tc>
@@ -3166,6 +3304,14 @@
                 <w:szCs w:val="24"/>
               </w:rPr>
             </w:pPr>
+            <w:r>
+              <w:rPr>
+                <w:rFonts w:ascii="Times New Roman"/>
+                <w:sz w:val="24"/>
+                <w:szCs w:val="24"/>
+              </w:rPr>
+              <w:t>166485.2</w:t>
+            </w:r>
           </w:p>
         </w:tc>
         <w:tc>
@@ -3181,6 +3327,14 @@
                 <w:szCs w:val="24"/>
               </w:rPr>
             </w:pPr>
+            <w:r>
+              <w:rPr>
+                <w:rFonts w:ascii="Times New Roman"/>
+                <w:sz w:val="24"/>
+                <w:szCs w:val="24"/>
+              </w:rPr>
+              <w:t>153.8</w:t>
+            </w:r>
           </w:p>
         </w:tc>
       </w:tr>
@@ -4928,8 +5082,6 @@
               </w:rPr>
               <w:t>238.8</w:t>
             </w:r>
-            <w:bookmarkStart w:id="0" w:name="_GoBack"/>
-            <w:bookmarkEnd w:id="0"/>
           </w:p>
         </w:tc>
       </w:tr>
@@ -4973,6 +5125,14 @@
                 <w:szCs w:val="24"/>
               </w:rPr>
             </w:pPr>
+            <w:r>
+              <w:rPr>
+                <w:rFonts w:ascii="Times New Roman"/>
+                <w:sz w:val="24"/>
+                <w:szCs w:val="24"/>
+              </w:rPr>
+              <w:t>--</w:t>
+            </w:r>
           </w:p>
         </w:tc>
         <w:tc>
@@ -4988,6 +5148,14 @@
                 <w:szCs w:val="24"/>
               </w:rPr>
             </w:pPr>
+            <w:r>
+              <w:rPr>
+                <w:rFonts w:ascii="Times New Roman"/>
+                <w:sz w:val="24"/>
+                <w:szCs w:val="24"/>
+              </w:rPr>
+              <w:t>--</w:t>
+            </w:r>
           </w:p>
         </w:tc>
         <w:tc>
@@ -5003,6 +5171,14 @@
                 <w:szCs w:val="24"/>
               </w:rPr>
             </w:pPr>
+            <w:r>
+              <w:rPr>
+                <w:rFonts w:ascii="Times New Roman"/>
+                <w:sz w:val="24"/>
+                <w:szCs w:val="24"/>
+              </w:rPr>
+              <w:t>--</w:t>
+            </w:r>
           </w:p>
         </w:tc>
         <w:tc>
@@ -5018,6 +5194,14 @@
                 <w:szCs w:val="24"/>
               </w:rPr>
             </w:pPr>
+            <w:r>
+              <w:rPr>
+                <w:rFonts w:ascii="Times New Roman"/>
+                <w:sz w:val="24"/>
+                <w:szCs w:val="24"/>
+              </w:rPr>
+              <w:t>--</w:t>
+            </w:r>
           </w:p>
         </w:tc>
       </w:tr>
@@ -5061,6 +5245,14 @@
                 <w:szCs w:val="24"/>
               </w:rPr>
             </w:pPr>
+            <w:r>
+              <w:rPr>
+                <w:rFonts w:ascii="Times New Roman"/>
+                <w:sz w:val="24"/>
+                <w:szCs w:val="24"/>
+              </w:rPr>
+              <w:t>148367</w:t>
+            </w:r>
           </w:p>
         </w:tc>
         <w:tc>
@@ -5076,6 +5268,14 @@
                 <w:szCs w:val="24"/>
               </w:rPr>
             </w:pPr>
+            <w:r>
+              <w:rPr>
+                <w:rFonts w:ascii="Times New Roman"/>
+                <w:sz w:val="24"/>
+                <w:szCs w:val="24"/>
+              </w:rPr>
+              <w:t>3.1</w:t>
+            </w:r>
           </w:p>
         </w:tc>
         <w:tc>
@@ -5091,6 +5291,14 @@
                 <w:szCs w:val="24"/>
               </w:rPr>
             </w:pPr>
+            <w:r>
+              <w:rPr>
+                <w:rFonts w:ascii="Times New Roman"/>
+                <w:sz w:val="24"/>
+                <w:szCs w:val="24"/>
+              </w:rPr>
+              <w:t>149867.2</w:t>
+            </w:r>
           </w:p>
         </w:tc>
         <w:tc>
@@ -5106,6 +5314,14 @@
                 <w:szCs w:val="24"/>
               </w:rPr>
             </w:pPr>
+            <w:r>
+              <w:rPr>
+                <w:rFonts w:ascii="Times New Roman"/>
+                <w:sz w:val="24"/>
+                <w:szCs w:val="24"/>
+              </w:rPr>
+              <w:t>1890.6</w:t>
+            </w:r>
           </w:p>
         </w:tc>
       </w:tr>
@@ -5424,7 +5640,29 @@
           <w:lang w:val="de-AT"/>
         </w:rPr>
         <w:lastRenderedPageBreak/>
-        <w:t>ACO specifics:</w:t>
+        <w:t xml:space="preserve">ACO </w:t>
+      </w:r>
+      <w:proofErr w:type="spellStart"/>
+      <w:r>
+        <w:rPr>
+          <w:rFonts w:ascii="Times New Roman"/>
+          <w:b/>
+          <w:sz w:val="24"/>
+          <w:szCs w:val="24"/>
+          <w:lang w:val="de-AT"/>
+        </w:rPr>
+        <w:t>specifics</w:t>
+      </w:r>
+      <w:proofErr w:type="spellEnd"/>
+      <w:r>
+        <w:rPr>
+          <w:rFonts w:ascii="Times New Roman"/>
+          <w:b/>
+          <w:sz w:val="24"/>
+          <w:szCs w:val="24"/>
+          <w:lang w:val="de-AT"/>
+        </w:rPr>
+        <w:t>:</w:t>
       </w:r>
     </w:p>
     <w:p>
@@ -5605,7 +5843,25 @@
           <w:sz w:val="24"/>
           <w:szCs w:val="24"/>
         </w:rPr>
-        <w:t xml:space="preserve"> 15 ants, 50 time steps, 0.00001 initial pheromone value, 1 pheromone weight, 1 distance weight, 0.35 pheromone evaporation weight (65</w:t>
+        <w:t xml:space="preserve"> 15 ants, </w:t>
+      </w:r>
+      <w:proofErr w:type="gramStart"/>
+      <w:r>
+        <w:rPr>
+          <w:rFonts w:ascii="Times New Roman"/>
+          <w:sz w:val="24"/>
+          <w:szCs w:val="24"/>
+        </w:rPr>
+        <w:t>50 time</w:t>
+      </w:r>
+      <w:proofErr w:type="gramEnd"/>
+      <w:r>
+        <w:rPr>
+          <w:rFonts w:ascii="Times New Roman"/>
+          <w:sz w:val="24"/>
+          <w:szCs w:val="24"/>
+        </w:rPr>
+        <w:t xml:space="preserve"> steps, 0.00001 initial pheromone value, 1 pheromone weight, 1 distance weight, 0.35 pheromone evaporation weight (65</w:t>
       </w:r>
       <w:r>
         <w:rPr>
@@ -5693,7 +5949,25 @@
           <w:sz w:val="24"/>
           <w:szCs w:val="24"/>
         </w:rPr>
-        <w:t>a greater number of timesteps influences population convergence nicer than a greater number of ants. On the other hand drastically different pheromone and distance weights seemed to worsen the population qualities so we ended up keeping them at 1 to 1 ratio.</w:t>
+        <w:t xml:space="preserve">a greater number of timesteps influences population convergence nicer than a greater number of ants. On the other hand </w:t>
+      </w:r>
+      <w:proofErr w:type="gramStart"/>
+      <w:r>
+        <w:rPr>
+          <w:rFonts w:ascii="Times New Roman"/>
+          <w:sz w:val="24"/>
+          <w:szCs w:val="24"/>
+        </w:rPr>
+        <w:t>drastically</w:t>
+      </w:r>
+      <w:proofErr w:type="gramEnd"/>
+      <w:r>
+        <w:rPr>
+          <w:rFonts w:ascii="Times New Roman"/>
+          <w:sz w:val="24"/>
+          <w:szCs w:val="24"/>
+        </w:rPr>
+        <w:t xml:space="preserve"> different pheromone and distance weights seemed to worsen the population qualities so we ended up keeping them at 1 to 1 ratio.</w:t>
       </w:r>
       <w:r>
         <w:rPr>
@@ -5750,7 +6024,25 @@
           <w:sz w:val="24"/>
           <w:szCs w:val="24"/>
         </w:rPr>
-        <w:t>e store the spine order in a list (similarly to the way it was provided in the parser framework) and the edges/pages in an adjacency matrix, where 2 vertices that form an edge correspond to their assigned page value in the matrix (0,1,2,etc.) while vertices that do not form an edge are repres</w:t>
+        <w:t>e store the spine order in a list (similarly to the way it was provided in the parser framework) and the edges/pages in an adjacency matrix, where 2 vertices that form an edge correspond to their assigned page value in the matrix (0,1,</w:t>
+      </w:r>
+      <w:proofErr w:type="gramStart"/>
+      <w:r>
+        <w:rPr>
+          <w:rFonts w:ascii="Times New Roman"/>
+          <w:sz w:val="24"/>
+          <w:szCs w:val="24"/>
+        </w:rPr>
+        <w:t>2,etc.</w:t>
+      </w:r>
+      <w:proofErr w:type="gramEnd"/>
+      <w:r>
+        <w:rPr>
+          <w:rFonts w:ascii="Times New Roman"/>
+          <w:sz w:val="24"/>
+          <w:szCs w:val="24"/>
+        </w:rPr>
+        <w:t>) while vertices that do not form an edge are repres</w:t>
       </w:r>
       <w:r>
         <w:rPr>
@@ -5816,7 +6108,25 @@
           <w:sz w:val="24"/>
           <w:szCs w:val="24"/>
         </w:rPr>
-        <w:t>t would have been interesting to see how the best solutions would improve in general if we started from a different spine order with every run of the ACO. Since heuristic algorithms work best if run multiple times, we definitely think this would have yielded an improvement</w:t>
+        <w:t xml:space="preserve">t would have been interesting to see how the best solutions would improve in general if we started from a different spine order with every run of the ACO. Since heuristic algorithms work best if run multiple times, we </w:t>
+      </w:r>
+      <w:proofErr w:type="gramStart"/>
+      <w:r>
+        <w:rPr>
+          <w:rFonts w:ascii="Times New Roman"/>
+          <w:sz w:val="24"/>
+          <w:szCs w:val="24"/>
+        </w:rPr>
+        <w:t>definitely think</w:t>
+      </w:r>
+      <w:proofErr w:type="gramEnd"/>
+      <w:r>
+        <w:rPr>
+          <w:rFonts w:ascii="Times New Roman"/>
+          <w:sz w:val="24"/>
+          <w:szCs w:val="24"/>
+        </w:rPr>
+        <w:t xml:space="preserve"> this would have yielded an improvement</w:t>
       </w:r>
     </w:p>
     <w:p>
@@ -5874,7 +6184,25 @@
           <w:sz w:val="24"/>
           <w:szCs w:val="24"/>
         </w:rPr>
-        <w:t xml:space="preserve"> execute ACO and Local Search in a sequential order because it the simplest way of hybridization in this case and also allows for an easy way of customization. One can see that with this approach its simple</w:t>
+        <w:t xml:space="preserve"> execute ACO and Local Search in a sequential order because it the simplest way of hybridization in this case </w:t>
+      </w:r>
+      <w:proofErr w:type="gramStart"/>
+      <w:r>
+        <w:rPr>
+          <w:rFonts w:ascii="Times New Roman"/>
+          <w:sz w:val="24"/>
+          <w:szCs w:val="24"/>
+        </w:rPr>
+        <w:t>and also</w:t>
+      </w:r>
+      <w:proofErr w:type="gramEnd"/>
+      <w:r>
+        <w:rPr>
+          <w:rFonts w:ascii="Times New Roman"/>
+          <w:sz w:val="24"/>
+          <w:szCs w:val="24"/>
+        </w:rPr>
+        <w:t xml:space="preserve"> allows for an easy way of customization. One can see that with this approach its simple</w:t>
       </w:r>
       <w:r>
         <w:rPr>

</xml_diff>